<commit_message>
Completed npm module and updated notes
</commit_message>
<xml_diff>
--- a/NPM.docx
+++ b/NPM.docx
@@ -185,25 +185,7 @@
           <w:sz w:val="48"/>
           <w:szCs w:val="48"/>
         </w:rPr>
-        <w:t xml:space="preserve">Creating </w:t>
-      </w:r>
-      <w:proofErr w:type="spellStart"/>
-      <w:proofErr w:type="gramStart"/>
-      <w:r>
-        <w:rPr>
-          <w:sz w:val="48"/>
-          <w:szCs w:val="48"/>
-        </w:rPr>
-        <w:t>package.Json</w:t>
-      </w:r>
-      <w:proofErr w:type="spellEnd"/>
-      <w:proofErr w:type="gramEnd"/>
-      <w:r>
-        <w:rPr>
-          <w:sz w:val="48"/>
-          <w:szCs w:val="48"/>
-        </w:rPr>
-        <w:t>:</w:t>
+        <w:t>Creating package.Json:</w:t>
       </w:r>
     </w:p>
     <w:p>
@@ -265,13 +247,8 @@
     <w:p>
       <w:r>
         <w:lastRenderedPageBreak/>
-        <w:t xml:space="preserve">Default </w:t>
-      </w:r>
-      <w:proofErr w:type="gramStart"/>
-      <w:r>
-        <w:t>package :</w:t>
-      </w:r>
-      <w:proofErr w:type="gramEnd"/>
+        <w:t>Default package :</w:t>
+      </w:r>
     </w:p>
     <w:p>
       <w:r>
@@ -324,13 +301,8 @@
     <w:p/>
     <w:p>
       <w:r>
-        <w:t xml:space="preserve">INSTALLING LOCAL </w:t>
-      </w:r>
-      <w:proofErr w:type="gramStart"/>
-      <w:r>
-        <w:t>PACKAGE :</w:t>
-      </w:r>
-      <w:proofErr w:type="gramEnd"/>
+        <w:t>INSTALLING LOCAL PACKAGE :</w:t>
+      </w:r>
     </w:p>
     <w:p/>
     <w:p>
@@ -449,17 +421,8 @@
           <w:sz w:val="36"/>
           <w:szCs w:val="36"/>
         </w:rPr>
-        <w:t>To install packages globally we use -</w:t>
-      </w:r>
-      <w:proofErr w:type="gramStart"/>
-      <w:r>
-        <w:rPr>
-          <w:sz w:val="36"/>
-          <w:szCs w:val="36"/>
-        </w:rPr>
-        <w:t>g .</w:t>
-      </w:r>
-      <w:proofErr w:type="gramEnd"/>
+        <w:t>To install packages globally we use -g .</w:t>
+      </w:r>
     </w:p>
     <w:p>
       <w:pPr>
@@ -473,37 +436,19 @@
           <w:szCs w:val="36"/>
         </w:rPr>
       </w:pPr>
-      <w:proofErr w:type="gramStart"/>
-      <w:r>
-        <w:rPr>
-          <w:sz w:val="36"/>
-          <w:szCs w:val="36"/>
-        </w:rPr>
-        <w:t>Example :</w:t>
-      </w:r>
-      <w:proofErr w:type="gramEnd"/>
-      <w:r>
-        <w:rPr>
-          <w:sz w:val="36"/>
-          <w:szCs w:val="36"/>
-        </w:rPr>
-        <w:t xml:space="preserve"> </w:t>
-      </w:r>
-      <w:proofErr w:type="spellStart"/>
-      <w:r>
-        <w:rPr>
-          <w:sz w:val="36"/>
-          <w:szCs w:val="36"/>
-        </w:rPr>
-        <w:t>npm</w:t>
-      </w:r>
-      <w:proofErr w:type="spellEnd"/>
-      <w:r>
-        <w:rPr>
-          <w:sz w:val="36"/>
-          <w:szCs w:val="36"/>
-        </w:rPr>
-        <w:t xml:space="preserve"> install moment -g</w:t>
+      <w:r>
+        <w:rPr>
+          <w:sz w:val="36"/>
+          <w:szCs w:val="36"/>
+        </w:rPr>
+        <w:t xml:space="preserve">Example : </w:t>
+      </w:r>
+      <w:r>
+        <w:rPr>
+          <w:sz w:val="36"/>
+          <w:szCs w:val="36"/>
+        </w:rPr>
+        <w:t>npm install moment -g</w:t>
       </w:r>
     </w:p>
     <w:p>
@@ -523,23 +468,7 @@
           <w:sz w:val="36"/>
           <w:szCs w:val="36"/>
         </w:rPr>
-        <w:t>The </w:t>
-      </w:r>
-      <w:proofErr w:type="spellStart"/>
-      <w:r>
-        <w:rPr>
-          <w:sz w:val="36"/>
-          <w:szCs w:val="36"/>
-        </w:rPr>
-        <w:t>npm</w:t>
-      </w:r>
-      <w:proofErr w:type="spellEnd"/>
-      <w:r>
-        <w:rPr>
-          <w:sz w:val="36"/>
-          <w:szCs w:val="36"/>
-        </w:rPr>
-        <w:t xml:space="preserve"> list command outputs installed packages and their dependencies of the current project as a tr</w:t>
+        <w:t>The npm list command outputs installed packages and their dependencies of the current project as a tr</w:t>
       </w:r>
       <w:r>
         <w:rPr>
@@ -623,55 +552,7 @@
           <w:sz w:val="36"/>
           <w:szCs w:val="36"/>
         </w:rPr>
-        <w:t>The </w:t>
-      </w:r>
-      <w:proofErr w:type="spellStart"/>
-      <w:r>
-        <w:rPr>
-          <w:sz w:val="36"/>
-          <w:szCs w:val="36"/>
-        </w:rPr>
-        <w:t>npm</w:t>
-      </w:r>
-      <w:proofErr w:type="spellEnd"/>
-      <w:r>
-        <w:rPr>
-          <w:sz w:val="36"/>
-          <w:szCs w:val="36"/>
-        </w:rPr>
-        <w:t xml:space="preserve"> ls is the shorter </w:t>
-      </w:r>
-      <w:proofErr w:type="spellStart"/>
-      <w:r>
-        <w:rPr>
-          <w:sz w:val="36"/>
-          <w:szCs w:val="36"/>
-        </w:rPr>
-        <w:t>verison</w:t>
-      </w:r>
-      <w:proofErr w:type="spellEnd"/>
-      <w:r>
-        <w:rPr>
-          <w:sz w:val="36"/>
-          <w:szCs w:val="36"/>
-        </w:rPr>
-        <w:t xml:space="preserve"> of the </w:t>
-      </w:r>
-      <w:proofErr w:type="spellStart"/>
-      <w:r>
-        <w:rPr>
-          <w:sz w:val="36"/>
-          <w:szCs w:val="36"/>
-        </w:rPr>
-        <w:t>npm</w:t>
-      </w:r>
-      <w:proofErr w:type="spellEnd"/>
-      <w:r>
-        <w:rPr>
-          <w:sz w:val="36"/>
-          <w:szCs w:val="36"/>
-        </w:rPr>
-        <w:t xml:space="preserve"> list command</w:t>
+        <w:t>The npm ls is the shorter verison of the npm list command</w:t>
       </w:r>
     </w:p>
     <w:p>
@@ -701,23 +582,7 @@
           <w:sz w:val="36"/>
           <w:szCs w:val="36"/>
         </w:rPr>
-        <w:t xml:space="preserve">To limit the depth of the dependency tree, you use the </w:t>
-      </w:r>
-      <w:proofErr w:type="spellStart"/>
-      <w:r>
-        <w:rPr>
-          <w:sz w:val="36"/>
-          <w:szCs w:val="36"/>
-        </w:rPr>
-        <w:t>npm</w:t>
-      </w:r>
-      <w:proofErr w:type="spellEnd"/>
-      <w:r>
-        <w:rPr>
-          <w:sz w:val="36"/>
-          <w:szCs w:val="36"/>
-        </w:rPr>
-        <w:t xml:space="preserve"> list with the --depth flag.</w:t>
+        <w:t>To limit the depth of the dependency tree, you use the npm list with the --depth flag.</w:t>
       </w:r>
     </w:p>
     <w:p>
@@ -750,21 +615,12 @@
           <w:szCs w:val="36"/>
         </w:rPr>
       </w:pPr>
-      <w:proofErr w:type="spellStart"/>
-      <w:r>
-        <w:rPr>
-          <w:sz w:val="36"/>
-          <w:szCs w:val="36"/>
-        </w:rPr>
-        <w:t>npm</w:t>
-      </w:r>
-      <w:proofErr w:type="spellEnd"/>
-      <w:r>
-        <w:rPr>
-          <w:sz w:val="36"/>
-          <w:szCs w:val="36"/>
-        </w:rPr>
-        <w:t xml:space="preserve"> list --depth=0</w:t>
+      <w:r>
+        <w:rPr>
+          <w:sz w:val="36"/>
+          <w:szCs w:val="36"/>
+        </w:rPr>
+        <w:t>npm list --depth=0</w:t>
       </w:r>
     </w:p>
     <w:p>
@@ -853,23 +709,7 @@
           <w:szCs w:val="36"/>
         </w:rPr>
         <w:lastRenderedPageBreak/>
-        <w:t>Use the </w:t>
-      </w:r>
-      <w:proofErr w:type="spellStart"/>
-      <w:r>
-        <w:rPr>
-          <w:sz w:val="36"/>
-          <w:szCs w:val="36"/>
-        </w:rPr>
-        <w:t>npm</w:t>
-      </w:r>
-      <w:proofErr w:type="spellEnd"/>
-      <w:r>
-        <w:rPr>
-          <w:sz w:val="36"/>
-          <w:szCs w:val="36"/>
-        </w:rPr>
-        <w:t xml:space="preserve"> list to show the installed packages in the current project as a dependency tree.</w:t>
+        <w:t>Use the npm list to show the installed packages in the current project as a dependency tree.</w:t>
       </w:r>
     </w:p>
     <w:p>
@@ -888,23 +728,7 @@
           <w:sz w:val="36"/>
           <w:szCs w:val="36"/>
         </w:rPr>
-        <w:t>Use </w:t>
-      </w:r>
-      <w:proofErr w:type="spellStart"/>
-      <w:r>
-        <w:rPr>
-          <w:sz w:val="36"/>
-          <w:szCs w:val="36"/>
-        </w:rPr>
-        <w:t>npm</w:t>
-      </w:r>
-      <w:proofErr w:type="spellEnd"/>
-      <w:r>
-        <w:rPr>
-          <w:sz w:val="36"/>
-          <w:szCs w:val="36"/>
-        </w:rPr>
-        <w:t xml:space="preserve"> list --depth=n to show the dependency tree with a specified depth.</w:t>
+        <w:t>Use npm list --depth=n to show the dependency tree with a specified depth.</w:t>
       </w:r>
     </w:p>
     <w:p>
@@ -923,23 +747,7 @@
           <w:sz w:val="36"/>
           <w:szCs w:val="36"/>
         </w:rPr>
-        <w:t>Use </w:t>
-      </w:r>
-      <w:proofErr w:type="spellStart"/>
-      <w:r>
-        <w:rPr>
-          <w:sz w:val="36"/>
-          <w:szCs w:val="36"/>
-        </w:rPr>
-        <w:t>npm</w:t>
-      </w:r>
-      <w:proofErr w:type="spellEnd"/>
-      <w:r>
-        <w:rPr>
-          <w:sz w:val="36"/>
-          <w:szCs w:val="36"/>
-        </w:rPr>
-        <w:t xml:space="preserve"> list --prod to show packages in the dependencies.</w:t>
+        <w:t>Use npm list --prod to show packages in the dependencies.</w:t>
       </w:r>
     </w:p>
     <w:p>
@@ -958,39 +766,7 @@
           <w:sz w:val="36"/>
           <w:szCs w:val="36"/>
         </w:rPr>
-        <w:t>Use </w:t>
-      </w:r>
-      <w:proofErr w:type="spellStart"/>
-      <w:r>
-        <w:rPr>
-          <w:sz w:val="36"/>
-          <w:szCs w:val="36"/>
-        </w:rPr>
-        <w:t>npm</w:t>
-      </w:r>
-      <w:proofErr w:type="spellEnd"/>
-      <w:r>
-        <w:rPr>
-          <w:sz w:val="36"/>
-          <w:szCs w:val="36"/>
-        </w:rPr>
-        <w:t xml:space="preserve"> list --dev to show packages in the </w:t>
-      </w:r>
-      <w:proofErr w:type="spellStart"/>
-      <w:r>
-        <w:rPr>
-          <w:sz w:val="36"/>
-          <w:szCs w:val="36"/>
-        </w:rPr>
-        <w:t>devDependencies</w:t>
-      </w:r>
-      <w:proofErr w:type="spellEnd"/>
-      <w:r>
-        <w:rPr>
-          <w:sz w:val="36"/>
-          <w:szCs w:val="36"/>
-        </w:rPr>
-        <w:t>.</w:t>
+        <w:t>Use npm list --dev to show packages in the devDependencies.</w:t>
       </w:r>
     </w:p>
     <w:p>
@@ -1009,23 +785,7 @@
           <w:sz w:val="36"/>
           <w:szCs w:val="36"/>
         </w:rPr>
-        <w:t>Use </w:t>
-      </w:r>
-      <w:proofErr w:type="spellStart"/>
-      <w:r>
-        <w:rPr>
-          <w:sz w:val="36"/>
-          <w:szCs w:val="36"/>
-        </w:rPr>
-        <w:t>npm</w:t>
-      </w:r>
-      <w:proofErr w:type="spellEnd"/>
-      <w:r>
-        <w:rPr>
-          <w:sz w:val="36"/>
-          <w:szCs w:val="36"/>
-        </w:rPr>
-        <w:t xml:space="preserve"> list --global to list the global packages.</w:t>
+        <w:t>Use npm list --global to list the global packages.</w:t>
       </w:r>
     </w:p>
     <w:p>
@@ -1044,24 +804,227 @@
           <w:sz w:val="36"/>
           <w:szCs w:val="36"/>
         </w:rPr>
-        <w:t>Use </w:t>
-      </w:r>
-      <w:proofErr w:type="spellStart"/>
-      <w:r>
-        <w:rPr>
-          <w:sz w:val="36"/>
-          <w:szCs w:val="36"/>
-        </w:rPr>
-        <w:t>npm</w:t>
-      </w:r>
-      <w:proofErr w:type="spellEnd"/>
-      <w:r>
-        <w:rPr>
-          <w:sz w:val="36"/>
-          <w:szCs w:val="36"/>
-        </w:rPr>
-        <w:t xml:space="preserve"> list --json to format the installed packages in the JSON format</w:t>
-      </w:r>
+        <w:t>Use npm list --json to format the installed packages in the JSON format</w:t>
+      </w:r>
+    </w:p>
+    <w:p>
+      <w:pPr>
+        <w:pStyle w:val="ListParagraph"/>
+        <w:numPr>
+          <w:ilvl w:val="0"/>
+          <w:numId w:val="2"/>
+        </w:numPr>
+        <w:rPr>
+          <w:sz w:val="36"/>
+          <w:szCs w:val="36"/>
+        </w:rPr>
+      </w:pPr>
+      <w:r>
+        <w:rPr>
+          <w:sz w:val="36"/>
+          <w:szCs w:val="36"/>
+        </w:rPr>
+        <w:t>Installing from package Json we use :</w:t>
+      </w:r>
+    </w:p>
+    <w:p>
+      <w:pPr>
+        <w:rPr>
+          <w:sz w:val="36"/>
+          <w:szCs w:val="36"/>
+        </w:rPr>
+      </w:pPr>
+      <w:r>
+        <w:rPr>
+          <w:sz w:val="36"/>
+          <w:szCs w:val="36"/>
+        </w:rPr>
+        <w:t>npm install</w:t>
+      </w:r>
+    </w:p>
+    <w:p>
+      <w:pPr>
+        <w:pStyle w:val="ListParagraph"/>
+        <w:numPr>
+          <w:ilvl w:val="0"/>
+          <w:numId w:val="4"/>
+        </w:numPr>
+        <w:rPr>
+          <w:sz w:val="36"/>
+          <w:szCs w:val="36"/>
+        </w:rPr>
+      </w:pPr>
+      <w:r>
+        <w:rPr>
+          <w:sz w:val="36"/>
+          <w:szCs w:val="36"/>
+        </w:rPr>
+        <w:t>To update a package we use :</w:t>
+      </w:r>
+    </w:p>
+    <w:p>
+      <w:pPr>
+        <w:ind w:left="720"/>
+        <w:rPr>
+          <w:sz w:val="36"/>
+          <w:szCs w:val="36"/>
+        </w:rPr>
+      </w:pPr>
+      <w:r>
+        <w:rPr>
+          <w:sz w:val="36"/>
+          <w:szCs w:val="36"/>
+        </w:rPr>
+        <w:t>npm update Package name</w:t>
+      </w:r>
+    </w:p>
+    <w:p>
+      <w:pPr>
+        <w:ind w:left="720"/>
+        <w:rPr>
+          <w:sz w:val="36"/>
+          <w:szCs w:val="36"/>
+        </w:rPr>
+      </w:pPr>
+      <w:r>
+        <w:rPr>
+          <w:sz w:val="36"/>
+          <w:szCs w:val="36"/>
+        </w:rPr>
+        <w:t>To update all packages just run npm update</w:t>
+      </w:r>
+    </w:p>
+    <w:p>
+      <w:pPr>
+        <w:ind w:left="720"/>
+        <w:rPr>
+          <w:sz w:val="36"/>
+          <w:szCs w:val="36"/>
+        </w:rPr>
+      </w:pPr>
+      <w:r>
+        <w:rPr>
+          <w:sz w:val="36"/>
+          <w:szCs w:val="36"/>
+        </w:rPr>
+        <w:t>To update package globally just run npm update -g</w:t>
+      </w:r>
+    </w:p>
+    <w:p>
+      <w:pPr>
+        <w:rPr>
+          <w:sz w:val="36"/>
+          <w:szCs w:val="36"/>
+        </w:rPr>
+      </w:pPr>
+      <w:r>
+        <w:rPr>
+          <w:sz w:val="36"/>
+          <w:szCs w:val="36"/>
+        </w:rPr>
+        <w:t>Npm Prune :</w:t>
+      </w:r>
+    </w:p>
+    <w:p>
+      <w:pPr>
+        <w:rPr>
+          <w:sz w:val="36"/>
+          <w:szCs w:val="36"/>
+        </w:rPr>
+      </w:pPr>
+      <w:r>
+        <w:rPr>
+          <w:sz w:val="36"/>
+          <w:szCs w:val="36"/>
+        </w:rPr>
+        <w:t>This command </w:t>
+      </w:r>
+      <w:r>
+        <w:rPr>
+          <w:b/>
+          <w:bCs/>
+          <w:sz w:val="36"/>
+          <w:szCs w:val="36"/>
+        </w:rPr>
+        <w:t>removes "extraneous" packages</w:t>
+      </w:r>
+      <w:r>
+        <w:rPr>
+          <w:sz w:val="36"/>
+          <w:szCs w:val="36"/>
+        </w:rPr>
+        <w:t>. If a package name is provided, then only packages matching one of the supplied names are removed. Extraneous packages are those present in the node_modules folder that are not listed as any package's dependency list.</w:t>
+      </w:r>
+    </w:p>
+    <w:p>
+      <w:pPr>
+        <w:rPr>
+          <w:sz w:val="36"/>
+          <w:szCs w:val="36"/>
+        </w:rPr>
+      </w:pPr>
+    </w:p>
+    <w:p>
+      <w:pPr>
+        <w:rPr>
+          <w:sz w:val="36"/>
+          <w:szCs w:val="36"/>
+        </w:rPr>
+      </w:pPr>
+      <w:r>
+        <w:rPr>
+          <w:sz w:val="36"/>
+          <w:szCs w:val="36"/>
+        </w:rPr>
+        <w:lastRenderedPageBreak/>
+        <w:t>Npm Scripting :</w:t>
+      </w:r>
+    </w:p>
+    <w:p>
+      <w:pPr>
+        <w:rPr>
+          <w:sz w:val="36"/>
+          <w:szCs w:val="36"/>
+        </w:rPr>
+      </w:pPr>
+      <w:r>
+        <w:rPr>
+          <w:sz w:val="36"/>
+          <w:szCs w:val="36"/>
+        </w:rPr>
+        <w:t>NPM scripts are </w:t>
+      </w:r>
+      <w:r>
+        <w:rPr>
+          <w:b/>
+          <w:bCs/>
+          <w:sz w:val="36"/>
+          <w:szCs w:val="36"/>
+        </w:rPr>
+        <w:t>used to automate tasks like minifying CSS, uglifying JavaScript, building project</w:t>
+      </w:r>
+      <w:r>
+        <w:rPr>
+          <w:sz w:val="36"/>
+          <w:szCs w:val="36"/>
+        </w:rPr>
+        <w:t>. NPM scripts are versatile and simple and by learning fewer tools, we can automate tasks in our web project</w:t>
+      </w:r>
+      <w:r>
+        <w:rPr>
+          <w:sz w:val="36"/>
+          <w:szCs w:val="36"/>
+        </w:rPr>
+        <w:t>.</w:t>
+      </w:r>
+    </w:p>
+    <w:p>
+      <w:pPr>
+        <w:rPr>
+          <w:sz w:val="36"/>
+          <w:szCs w:val="36"/>
+        </w:rPr>
+      </w:pPr>
     </w:p>
     <w:p>
       <w:pPr>
@@ -1248,6 +1211,268 @@
     </w:lvl>
   </w:abstractNum>
   <w:abstractNum w:abstractNumId="1" w15:restartNumberingAfterBreak="0">
+    <w:nsid w:val="597D52B2"/>
+    <w:multiLevelType w:val="multilevel"/>
+    <w:tmpl w:val="C9E255B6"/>
+    <w:lvl w:ilvl="0">
+      <w:start w:val="1"/>
+      <w:numFmt w:val="bullet"/>
+      <w:lvlText w:val=""/>
+      <w:lvlJc w:val="left"/>
+      <w:pPr>
+        <w:tabs>
+          <w:tab w:val="num" w:pos="720"/>
+        </w:tabs>
+        <w:ind w:left="720" w:hanging="360"/>
+      </w:pPr>
+      <w:rPr>
+        <w:rFonts w:ascii="Symbol" w:hAnsi="Symbol" w:hint="default"/>
+        <w:sz w:val="20"/>
+      </w:rPr>
+    </w:lvl>
+    <w:lvl w:ilvl="1" w:tentative="1">
+      <w:start w:val="1"/>
+      <w:numFmt w:val="bullet"/>
+      <w:lvlText w:val="o"/>
+      <w:lvlJc w:val="left"/>
+      <w:pPr>
+        <w:tabs>
+          <w:tab w:val="num" w:pos="1440"/>
+        </w:tabs>
+        <w:ind w:left="1440" w:hanging="360"/>
+      </w:pPr>
+      <w:rPr>
+        <w:rFonts w:ascii="Courier New" w:hAnsi="Courier New" w:hint="default"/>
+        <w:sz w:val="20"/>
+      </w:rPr>
+    </w:lvl>
+    <w:lvl w:ilvl="2" w:tentative="1">
+      <w:start w:val="1"/>
+      <w:numFmt w:val="bullet"/>
+      <w:lvlText w:val=""/>
+      <w:lvlJc w:val="left"/>
+      <w:pPr>
+        <w:tabs>
+          <w:tab w:val="num" w:pos="2160"/>
+        </w:tabs>
+        <w:ind w:left="2160" w:hanging="360"/>
+      </w:pPr>
+      <w:rPr>
+        <w:rFonts w:ascii="Wingdings" w:hAnsi="Wingdings" w:hint="default"/>
+        <w:sz w:val="20"/>
+      </w:rPr>
+    </w:lvl>
+    <w:lvl w:ilvl="3" w:tentative="1">
+      <w:start w:val="1"/>
+      <w:numFmt w:val="bullet"/>
+      <w:lvlText w:val=""/>
+      <w:lvlJc w:val="left"/>
+      <w:pPr>
+        <w:tabs>
+          <w:tab w:val="num" w:pos="2880"/>
+        </w:tabs>
+        <w:ind w:left="2880" w:hanging="360"/>
+      </w:pPr>
+      <w:rPr>
+        <w:rFonts w:ascii="Wingdings" w:hAnsi="Wingdings" w:hint="default"/>
+        <w:sz w:val="20"/>
+      </w:rPr>
+    </w:lvl>
+    <w:lvl w:ilvl="4" w:tentative="1">
+      <w:start w:val="1"/>
+      <w:numFmt w:val="bullet"/>
+      <w:lvlText w:val=""/>
+      <w:lvlJc w:val="left"/>
+      <w:pPr>
+        <w:tabs>
+          <w:tab w:val="num" w:pos="3600"/>
+        </w:tabs>
+        <w:ind w:left="3600" w:hanging="360"/>
+      </w:pPr>
+      <w:rPr>
+        <w:rFonts w:ascii="Wingdings" w:hAnsi="Wingdings" w:hint="default"/>
+        <w:sz w:val="20"/>
+      </w:rPr>
+    </w:lvl>
+    <w:lvl w:ilvl="5" w:tentative="1">
+      <w:start w:val="1"/>
+      <w:numFmt w:val="bullet"/>
+      <w:lvlText w:val=""/>
+      <w:lvlJc w:val="left"/>
+      <w:pPr>
+        <w:tabs>
+          <w:tab w:val="num" w:pos="4320"/>
+        </w:tabs>
+        <w:ind w:left="4320" w:hanging="360"/>
+      </w:pPr>
+      <w:rPr>
+        <w:rFonts w:ascii="Wingdings" w:hAnsi="Wingdings" w:hint="default"/>
+        <w:sz w:val="20"/>
+      </w:rPr>
+    </w:lvl>
+    <w:lvl w:ilvl="6" w:tentative="1">
+      <w:start w:val="1"/>
+      <w:numFmt w:val="bullet"/>
+      <w:lvlText w:val=""/>
+      <w:lvlJc w:val="left"/>
+      <w:pPr>
+        <w:tabs>
+          <w:tab w:val="num" w:pos="5040"/>
+        </w:tabs>
+        <w:ind w:left="5040" w:hanging="360"/>
+      </w:pPr>
+      <w:rPr>
+        <w:rFonts w:ascii="Wingdings" w:hAnsi="Wingdings" w:hint="default"/>
+        <w:sz w:val="20"/>
+      </w:rPr>
+    </w:lvl>
+    <w:lvl w:ilvl="7" w:tentative="1">
+      <w:start w:val="1"/>
+      <w:numFmt w:val="bullet"/>
+      <w:lvlText w:val=""/>
+      <w:lvlJc w:val="left"/>
+      <w:pPr>
+        <w:tabs>
+          <w:tab w:val="num" w:pos="5760"/>
+        </w:tabs>
+        <w:ind w:left="5760" w:hanging="360"/>
+      </w:pPr>
+      <w:rPr>
+        <w:rFonts w:ascii="Wingdings" w:hAnsi="Wingdings" w:hint="default"/>
+        <w:sz w:val="20"/>
+      </w:rPr>
+    </w:lvl>
+    <w:lvl w:ilvl="8" w:tentative="1">
+      <w:start w:val="1"/>
+      <w:numFmt w:val="bullet"/>
+      <w:lvlText w:val=""/>
+      <w:lvlJc w:val="left"/>
+      <w:pPr>
+        <w:tabs>
+          <w:tab w:val="num" w:pos="6480"/>
+        </w:tabs>
+        <w:ind w:left="6480" w:hanging="360"/>
+      </w:pPr>
+      <w:rPr>
+        <w:rFonts w:ascii="Wingdings" w:hAnsi="Wingdings" w:hint="default"/>
+        <w:sz w:val="20"/>
+      </w:rPr>
+    </w:lvl>
+  </w:abstractNum>
+  <w:abstractNum w:abstractNumId="2" w15:restartNumberingAfterBreak="0">
+    <w:nsid w:val="5C8C3C98"/>
+    <w:multiLevelType w:val="hybridMultilevel"/>
+    <w:tmpl w:val="C4964F94"/>
+    <w:lvl w:ilvl="0" w:tplc="40090001">
+      <w:start w:val="1"/>
+      <w:numFmt w:val="bullet"/>
+      <w:lvlText w:val=""/>
+      <w:lvlJc w:val="left"/>
+      <w:pPr>
+        <w:ind w:left="720" w:hanging="360"/>
+      </w:pPr>
+      <w:rPr>
+        <w:rFonts w:ascii="Symbol" w:hAnsi="Symbol" w:hint="default"/>
+      </w:rPr>
+    </w:lvl>
+    <w:lvl w:ilvl="1" w:tplc="40090003" w:tentative="1">
+      <w:start w:val="1"/>
+      <w:numFmt w:val="bullet"/>
+      <w:lvlText w:val="o"/>
+      <w:lvlJc w:val="left"/>
+      <w:pPr>
+        <w:ind w:left="1440" w:hanging="360"/>
+      </w:pPr>
+      <w:rPr>
+        <w:rFonts w:ascii="Courier New" w:hAnsi="Courier New" w:cs="Courier New" w:hint="default"/>
+      </w:rPr>
+    </w:lvl>
+    <w:lvl w:ilvl="2" w:tplc="40090005" w:tentative="1">
+      <w:start w:val="1"/>
+      <w:numFmt w:val="bullet"/>
+      <w:lvlText w:val=""/>
+      <w:lvlJc w:val="left"/>
+      <w:pPr>
+        <w:ind w:left="2160" w:hanging="360"/>
+      </w:pPr>
+      <w:rPr>
+        <w:rFonts w:ascii="Wingdings" w:hAnsi="Wingdings" w:hint="default"/>
+      </w:rPr>
+    </w:lvl>
+    <w:lvl w:ilvl="3" w:tplc="40090001" w:tentative="1">
+      <w:start w:val="1"/>
+      <w:numFmt w:val="bullet"/>
+      <w:lvlText w:val=""/>
+      <w:lvlJc w:val="left"/>
+      <w:pPr>
+        <w:ind w:left="2880" w:hanging="360"/>
+      </w:pPr>
+      <w:rPr>
+        <w:rFonts w:ascii="Symbol" w:hAnsi="Symbol" w:hint="default"/>
+      </w:rPr>
+    </w:lvl>
+    <w:lvl w:ilvl="4" w:tplc="40090003" w:tentative="1">
+      <w:start w:val="1"/>
+      <w:numFmt w:val="bullet"/>
+      <w:lvlText w:val="o"/>
+      <w:lvlJc w:val="left"/>
+      <w:pPr>
+        <w:ind w:left="3600" w:hanging="360"/>
+      </w:pPr>
+      <w:rPr>
+        <w:rFonts w:ascii="Courier New" w:hAnsi="Courier New" w:cs="Courier New" w:hint="default"/>
+      </w:rPr>
+    </w:lvl>
+    <w:lvl w:ilvl="5" w:tplc="40090005" w:tentative="1">
+      <w:start w:val="1"/>
+      <w:numFmt w:val="bullet"/>
+      <w:lvlText w:val=""/>
+      <w:lvlJc w:val="left"/>
+      <w:pPr>
+        <w:ind w:left="4320" w:hanging="360"/>
+      </w:pPr>
+      <w:rPr>
+        <w:rFonts w:ascii="Wingdings" w:hAnsi="Wingdings" w:hint="default"/>
+      </w:rPr>
+    </w:lvl>
+    <w:lvl w:ilvl="6" w:tplc="40090001" w:tentative="1">
+      <w:start w:val="1"/>
+      <w:numFmt w:val="bullet"/>
+      <w:lvlText w:val=""/>
+      <w:lvlJc w:val="left"/>
+      <w:pPr>
+        <w:ind w:left="5040" w:hanging="360"/>
+      </w:pPr>
+      <w:rPr>
+        <w:rFonts w:ascii="Symbol" w:hAnsi="Symbol" w:hint="default"/>
+      </w:rPr>
+    </w:lvl>
+    <w:lvl w:ilvl="7" w:tplc="40090003" w:tentative="1">
+      <w:start w:val="1"/>
+      <w:numFmt w:val="bullet"/>
+      <w:lvlText w:val="o"/>
+      <w:lvlJc w:val="left"/>
+      <w:pPr>
+        <w:ind w:left="5760" w:hanging="360"/>
+      </w:pPr>
+      <w:rPr>
+        <w:rFonts w:ascii="Courier New" w:hAnsi="Courier New" w:cs="Courier New" w:hint="default"/>
+      </w:rPr>
+    </w:lvl>
+    <w:lvl w:ilvl="8" w:tplc="40090005" w:tentative="1">
+      <w:start w:val="1"/>
+      <w:numFmt w:val="bullet"/>
+      <w:lvlText w:val=""/>
+      <w:lvlJc w:val="left"/>
+      <w:pPr>
+        <w:ind w:left="6480" w:hanging="360"/>
+      </w:pPr>
+      <w:rPr>
+        <w:rFonts w:ascii="Wingdings" w:hAnsi="Wingdings" w:hint="default"/>
+      </w:rPr>
+    </w:lvl>
+  </w:abstractNum>
+  <w:abstractNum w:abstractNumId="3" w15:restartNumberingAfterBreak="0">
     <w:nsid w:val="6A0F1CAF"/>
     <w:multiLevelType w:val="hybridMultilevel"/>
     <w:tmpl w:val="493CFF50"/>
@@ -1361,10 +1586,16 @@
     </w:lvl>
   </w:abstractNum>
   <w:num w:numId="1">
-    <w:abstractNumId w:val="1"/>
+    <w:abstractNumId w:val="3"/>
   </w:num>
   <w:num w:numId="2">
     <w:abstractNumId w:val="0"/>
+  </w:num>
+  <w:num w:numId="3">
+    <w:abstractNumId w:val="2"/>
+  </w:num>
+  <w:num w:numId="4">
+    <w:abstractNumId w:val="1"/>
   </w:num>
 </w:numbering>
 </file>

</xml_diff>